<commit_message>
Uploading completed notebook with random forest ML model
</commit_message>
<xml_diff>
--- a/Group 2 - Project 4 Proposal.docx
+++ b/Group 2 - Project 4 Proposal.docx
@@ -708,15 +708,13 @@
             <w:pPr>
               <w:rPr>
                 <w:rFonts w:cstheme="minorHAnsi"/>
-                <w:strike/>
-                <w:sz w:val="22"/>
-                <w:szCs w:val="22"/>
-              </w:rPr>
-            </w:pPr>
-            <w:r>
-              <w:rPr>
-                <w:rFonts w:cstheme="minorHAnsi"/>
-                <w:strike/>
+                <w:sz w:val="22"/>
+                <w:szCs w:val="22"/>
+              </w:rPr>
+            </w:pPr>
+            <w:r>
+              <w:rPr>
+                <w:rFonts w:cstheme="minorHAnsi"/>
                 <w:sz w:val="22"/>
                 <w:szCs w:val="22"/>
               </w:rPr>
@@ -725,7 +723,6 @@
             <w:r>
               <w:rPr>
                 <w:rFonts w:cstheme="minorHAnsi"/>
-                <w:strike/>
                 <w:sz w:val="22"/>
                 <w:szCs w:val="22"/>
               </w:rPr>
@@ -737,15 +734,13 @@
             <w:pPr>
               <w:rPr>
                 <w:rFonts w:cstheme="minorHAnsi"/>
-                <w:strike/>
-                <w:sz w:val="22"/>
-                <w:szCs w:val="22"/>
-              </w:rPr>
-            </w:pPr>
-            <w:r>
-              <w:rPr>
-                <w:rFonts w:cstheme="minorHAnsi"/>
-                <w:strike/>
+                <w:sz w:val="22"/>
+                <w:szCs w:val="22"/>
+              </w:rPr>
+            </w:pPr>
+            <w:r>
+              <w:rPr>
+                <w:rFonts w:cstheme="minorHAnsi"/>
                 <w:sz w:val="22"/>
                 <w:szCs w:val="22"/>
               </w:rPr>
@@ -4671,6 +4666,7 @@
   <w:style w:type="character" w:default="1" w:styleId="DefaultParagraphFont">
     <w:name w:val="Default Paragraph Font"/>
     <w:uiPriority w:val="1"/>
+    <w:semiHidden/>
     <w:unhideWhenUsed/>
   </w:style>
   <w:style w:type="table" w:default="1" w:styleId="TableNormal">

</xml_diff>